<commit_message>
Added PMB meeting agenda and incompleted minutes.
</commit_message>
<xml_diff>
--- a/Project-Management/PMB/Minutes/PMBMinutes13thMarch16.docx
+++ b/Project-Management/PMB/Minutes/PMBMinutes13thMarch16.docx
@@ -15,13 +15,15 @@
       </w:r>
       <w:ins w:id="0" w:author="Zhou, Wenduo" w:date="2016-03-28T11:59:00Z">
         <w:r>
-          <w:t>1</w:t>
-        </w:r>
-      </w:ins>
+          <w:t>2</w:t>
+        </w:r>
+      </w:ins>
+      <w:bookmarkStart w:id="1" w:name="_GoBack"/>
+      <w:bookmarkEnd w:id="1"/>
       <w:r>
         <w:br/>
       </w:r>
-      <w:ins w:id="1" w:author="Zhou, Wenduo" w:date="2016-03-28T11:35:00Z">
+      <w:ins w:id="2" w:author="Zhou, Wenduo" w:date="2016-03-28T11:35:00Z">
         <w:r>
           <w:t>13</w:t>
         </w:r>
@@ -38,7 +40,7 @@
       <w:r>
         <w:t xml:space="preserve"> 2016, 09</w:t>
       </w:r>
-      <w:ins w:id="2" w:author="Zhou, Wenduo" w:date="2016-03-28T11:35:00Z">
+      <w:ins w:id="3" w:author="Zhou, Wenduo" w:date="2016-03-28T11:35:00Z">
         <w:r>
           <w:t>00</w:t>
         </w:r>
@@ -46,7 +48,7 @@
       <w:r>
         <w:t>-1</w:t>
       </w:r>
-      <w:ins w:id="3" w:author="Zhou, Wenduo" w:date="2016-03-28T11:35:00Z">
+      <w:ins w:id="4" w:author="Zhou, Wenduo" w:date="2016-03-28T11:35:00Z">
         <w:r>
           <w:t>1</w:t>
         </w:r>
@@ -98,7 +100,7 @@
       <w:r>
         <w:t>, Toby Perring (TGP) (Chair), Debbie Greenfield, Nick Draper (PM)</w:t>
       </w:r>
-      <w:ins w:id="4" w:author="Zhou, Wenduo" w:date="2016-03-28T11:37:00Z">
+      <w:ins w:id="5" w:author="Zhou, Wenduo" w:date="2016-03-28T11:37:00Z">
         <w:r>
           <w:t xml:space="preserve">, </w:t>
         </w:r>
@@ -115,7 +117,7 @@
       <w:r>
         <w:t>Present from ESS: Jon Taylor</w:t>
       </w:r>
-      <w:ins w:id="5" w:author="Zhou, Wenduo" w:date="2016-04-04T14:34:00Z">
+      <w:ins w:id="6" w:author="Zhou, Wenduo" w:date="2016-04-04T14:34:00Z">
         <w:r>
           <w:t xml:space="preserve"> (JT)</w:t>
         </w:r>
@@ -132,7 +134,7 @@
     <w:p>
       <w:pPr>
         <w:rPr>
-          <w:ins w:id="6" w:author="Zhou, Wenduo" w:date="2016-03-28T11:53:00Z"/>
+          <w:ins w:id="7" w:author="Zhou, Wenduo" w:date="2016-03-28T11:53:00Z"/>
         </w:rPr>
       </w:pPr>
       <w:hyperlink r:id="rId6" w:history="1">
@@ -150,12 +152,12 @@
     <w:p>
       <w:pPr>
         <w:rPr>
-          <w:ins w:id="7" w:author="Zhou, Wenduo" w:date="2016-03-28T11:53:00Z"/>
+          <w:ins w:id="8" w:author="Zhou, Wenduo" w:date="2016-03-28T11:53:00Z"/>
         </w:rPr>
       </w:pPr>
     </w:p>
     <w:p>
-      <w:ins w:id="8" w:author="Zhou, Wenduo" w:date="2016-03-28T11:53:00Z">
+      <w:ins w:id="9" w:author="Zhou, Wenduo" w:date="2016-03-28T11:53:00Z">
         <w:r>
           <w:t>There is no new TSC report for this PMB meeting.</w:t>
         </w:r>
@@ -192,7 +194,7 @@
             <w:tcW w:w="6894" w:type="dxa"/>
           </w:tcPr>
           <w:p>
-            <w:ins w:id="9" w:author="Zhou, Wenduo" w:date="2016-03-28T11:54:00Z">
+            <w:ins w:id="10" w:author="Zhou, Wenduo" w:date="2016-03-28T11:54:00Z">
               <w:r>
                 <w:t>https://github.com/mantidproject/documents/blob/master/Project-Management/PMB/Minutes/PMBMinutes22ndJan16.docx</w:t>
               </w:r>
@@ -239,7 +241,7 @@
               </w:rPr>
               <w:fldChar w:fldCharType="separate"/>
             </w:r>
-            <w:ins w:id="10" w:author="Zhou, Wenduo" w:date="2016-04-04T10:59:00Z">
+            <w:ins w:id="11" w:author="Zhou, Wenduo" w:date="2016-04-04T10:59:00Z">
               <w:r>
                 <w:rPr>
                   <w:rFonts w:cs="Calibri"/>
@@ -311,15 +313,15 @@
     <w:p>
       <w:pPr>
         <w:rPr>
-          <w:ins w:id="11" w:author="Zhou, Wenduo" w:date="2016-03-28T11:55:00Z"/>
+          <w:ins w:id="12" w:author="Zhou, Wenduo" w:date="2016-03-28T11:55:00Z"/>
         </w:rPr>
       </w:pPr>
-      <w:ins w:id="12" w:author="Zhou, Wenduo" w:date="2016-03-28T11:54:00Z">
+      <w:ins w:id="13" w:author="Zhou, Wenduo" w:date="2016-03-28T11:54:00Z">
         <w:r>
           <w:t>Jon Taylor</w:t>
         </w:r>
       </w:ins>
-      <w:ins w:id="13" w:author="Zhou, Wenduo" w:date="2016-03-28T11:55:00Z">
+      <w:ins w:id="14" w:author="Zhou, Wenduo" w:date="2016-03-28T11:55:00Z">
         <w:r>
           <w:t xml:space="preserve"> </w:t>
         </w:r>
@@ -343,27 +345,27 @@
     <w:p>
       <w:pPr>
         <w:rPr>
-          <w:ins w:id="14" w:author="Zhou, Wenduo" w:date="2016-03-28T11:55:00Z"/>
+          <w:ins w:id="15" w:author="Zhou, Wenduo" w:date="2016-03-28T11:55:00Z"/>
         </w:rPr>
       </w:pPr>
     </w:p>
     <w:p>
       <w:pPr>
         <w:rPr>
-          <w:ins w:id="15" w:author="Zhou, Wenduo" w:date="2016-03-28T11:57:00Z"/>
+          <w:ins w:id="16" w:author="Zhou, Wenduo" w:date="2016-03-28T11:57:00Z"/>
         </w:rPr>
       </w:pPr>
-      <w:ins w:id="16" w:author="Zhou, Wenduo" w:date="2016-03-28T11:55:00Z">
+      <w:ins w:id="17" w:author="Zhou, Wenduo" w:date="2016-03-28T11:55:00Z">
         <w:r>
           <w:t xml:space="preserve">Pascal Manuel replaces </w:t>
         </w:r>
       </w:ins>
-      <w:ins w:id="17" w:author="Zhou, Wenduo" w:date="2016-03-28T11:56:00Z">
+      <w:ins w:id="18" w:author="Zhou, Wenduo" w:date="2016-03-28T11:56:00Z">
         <w:r>
           <w:t>Ross Stewart</w:t>
         </w:r>
       </w:ins>
-      <w:ins w:id="18" w:author="Zhou, Wenduo" w:date="2016-03-28T11:57:00Z">
+      <w:ins w:id="19" w:author="Zhou, Wenduo" w:date="2016-03-28T11:57:00Z">
         <w:r>
           <w:t xml:space="preserve"> as the ISIS Mantid project scientist.</w:t>
         </w:r>
@@ -372,52 +374,52 @@
     <w:p>
       <w:pPr>
         <w:rPr>
-          <w:ins w:id="19" w:author="Zhou, Wenduo" w:date="2016-03-28T11:57:00Z"/>
+          <w:ins w:id="20" w:author="Zhou, Wenduo" w:date="2016-03-28T11:57:00Z"/>
         </w:rPr>
       </w:pPr>
     </w:p>
     <w:p>
       <w:pPr>
         <w:rPr>
-          <w:ins w:id="20" w:author="Zhou, Wenduo" w:date="2016-03-28T13:53:00Z"/>
+          <w:ins w:id="21" w:author="Zhou, Wenduo" w:date="2016-03-28T13:53:00Z"/>
         </w:rPr>
       </w:pPr>
-      <w:ins w:id="21" w:author="Zhou, Wenduo" w:date="2016-03-28T11:57:00Z">
+      <w:ins w:id="22" w:author="Zhou, Wenduo" w:date="2016-03-28T11:57:00Z">
         <w:r>
           <w:t xml:space="preserve">Wenduo Zhou remains </w:t>
         </w:r>
       </w:ins>
-      <w:ins w:id="22" w:author="Zhou, Wenduo" w:date="2016-03-28T11:58:00Z">
+      <w:ins w:id="23" w:author="Zhou, Wenduo" w:date="2016-03-28T11:58:00Z">
         <w:r>
           <w:t>to be the PMB secretary.</w:t>
         </w:r>
       </w:ins>
-      <w:ins w:id="23" w:author="Zhou, Wenduo" w:date="2016-03-28T13:53:00Z">
+      <w:ins w:id="24" w:author="Zhou, Wenduo" w:date="2016-03-28T13:53:00Z">
         <w:r>
           <w:t xml:space="preserve">  GG suggested </w:t>
         </w:r>
       </w:ins>
-      <w:ins w:id="24" w:author="Zhou, Wenduo" w:date="2016-03-28T13:54:00Z">
+      <w:ins w:id="25" w:author="Zhou, Wenduo" w:date="2016-03-28T13:54:00Z">
         <w:r>
           <w:t>shifting</w:t>
         </w:r>
       </w:ins>
-      <w:ins w:id="25" w:author="Zhou, Wenduo" w:date="2016-03-28T13:53:00Z">
+      <w:ins w:id="26" w:author="Zhou, Wenduo" w:date="2016-03-28T13:53:00Z">
         <w:r>
           <w:t xml:space="preserve"> </w:t>
         </w:r>
       </w:ins>
-      <w:ins w:id="26" w:author="Zhou, Wenduo" w:date="2016-03-28T13:54:00Z">
+      <w:ins w:id="27" w:author="Zhou, Wenduo" w:date="2016-03-28T13:54:00Z">
         <w:r>
           <w:t xml:space="preserve">PMB chair and </w:t>
         </w:r>
       </w:ins>
-      <w:ins w:id="27" w:author="Zhou, Wenduo" w:date="2016-03-28T13:53:00Z">
+      <w:ins w:id="28" w:author="Zhou, Wenduo" w:date="2016-03-28T13:53:00Z">
         <w:r>
           <w:t xml:space="preserve">PMB secretary </w:t>
         </w:r>
       </w:ins>
-      <w:ins w:id="28" w:author="Zhou, Wenduo" w:date="2016-03-28T13:55:00Z">
+      <w:ins w:id="29" w:author="Zhou, Wenduo" w:date="2016-03-28T13:55:00Z">
         <w:r>
           <w:t>off cycle.</w:t>
         </w:r>
@@ -437,7 +439,7 @@
       <w:r>
         <w:t xml:space="preserve">The status of the on-going actions was updated and </w:t>
       </w:r>
-      <w:ins w:id="29" w:author="Zhou, Wenduo" w:date="2016-04-04T11:14:00Z">
+      <w:ins w:id="30" w:author="Zhou, Wenduo" w:date="2016-04-04T11:14:00Z">
         <w:r>
           <w:t>discussed.</w:t>
         </w:r>
@@ -450,7 +452,7 @@
           <w:b/>
         </w:rPr>
       </w:pPr>
-      <w:ins w:id="30" w:author="Zhou, Wenduo" w:date="2016-04-04T11:03:00Z">
+      <w:ins w:id="31" w:author="Zhou, Wenduo" w:date="2016-04-04T11:03:00Z">
         <w:r>
           <w:rPr>
             <w:b/>
@@ -466,7 +468,7 @@
       </w:ins>
     </w:p>
     <w:p>
-      <w:ins w:id="31" w:author="Zhou, Wenduo" w:date="2016-04-04T11:03:00Z">
+      <w:ins w:id="32" w:author="Zhou, Wenduo" w:date="2016-04-04T11:03:00Z">
         <w:r>
           <w:t>Jon</w:t>
         </w:r>
@@ -477,22 +479,22 @@
           <w:t>elected</w:t>
         </w:r>
       </w:ins>
-      <w:ins w:id="32" w:author="Zhou, Wenduo" w:date="2016-04-04T11:04:00Z">
+      <w:ins w:id="33" w:author="Zhou, Wenduo" w:date="2016-04-04T11:04:00Z">
         <w:r>
           <w:t xml:space="preserve"> </w:t>
         </w:r>
       </w:ins>
-      <w:ins w:id="33" w:author="Zhou, Wenduo" w:date="2016-04-04T11:07:00Z">
+      <w:ins w:id="34" w:author="Zhou, Wenduo" w:date="2016-04-04T11:07:00Z">
         <w:r>
           <w:t xml:space="preserve">the </w:t>
         </w:r>
       </w:ins>
-      <w:ins w:id="34" w:author="Zhou, Wenduo" w:date="2016-04-04T11:04:00Z">
+      <w:ins w:id="35" w:author="Zhou, Wenduo" w:date="2016-04-04T11:04:00Z">
         <w:r>
           <w:t>PMB chair</w:t>
         </w:r>
       </w:ins>
-      <w:ins w:id="35" w:author="Zhou, Wenduo" w:date="2016-04-04T11:03:00Z">
+      <w:ins w:id="36" w:author="Zhou, Wenduo" w:date="2016-04-04T11:03:00Z">
         <w:r>
           <w:t xml:space="preserve">. </w:t>
         </w:r>
@@ -505,7 +507,7 @@
           <w:b/>
         </w:rPr>
       </w:pPr>
-      <w:ins w:id="36" w:author="Zhou, Wenduo" w:date="2016-04-04T11:04:00Z">
+      <w:ins w:id="37" w:author="Zhou, Wenduo" w:date="2016-04-04T11:04:00Z">
         <w:r>
           <w:rPr>
             <w:b/>
@@ -524,10 +526,10 @@
     <w:p>
       <w:pPr>
         <w:rPr>
-          <w:ins w:id="37" w:author="Zhou, Wenduo" w:date="2016-04-04T11:07:00Z"/>
+          <w:ins w:id="38" w:author="Zhou, Wenduo" w:date="2016-04-04T11:07:00Z"/>
         </w:rPr>
       </w:pPr>
-      <w:ins w:id="38" w:author="Zhou, Wenduo" w:date="2016-04-04T11:04:00Z">
+      <w:ins w:id="39" w:author="Zhou, Wenduo" w:date="2016-04-04T11:04:00Z">
         <w:r>
           <w:t xml:space="preserve">It is decided that Wenduo remains to be </w:t>
         </w:r>
@@ -535,32 +537,32 @@
           <w:t xml:space="preserve">the </w:t>
         </w:r>
       </w:ins>
-      <w:ins w:id="39" w:author="Zhou, Wenduo" w:date="2016-04-04T11:07:00Z">
+      <w:ins w:id="40" w:author="Zhou, Wenduo" w:date="2016-04-04T11:07:00Z">
         <w:r>
           <w:t>secretary</w:t>
         </w:r>
       </w:ins>
-      <w:ins w:id="40" w:author="Zhou, Wenduo" w:date="2016-04-04T11:04:00Z">
+      <w:ins w:id="41" w:author="Zhou, Wenduo" w:date="2016-04-04T11:04:00Z">
         <w:r>
           <w:t>.</w:t>
         </w:r>
       </w:ins>
-    </w:p>
-    <w:p>
-      <w:pPr>
-        <w:rPr>
-          <w:ins w:id="41" w:author="Zhou, Wenduo" w:date="2016-04-04T11:07:00Z"/>
-        </w:rPr>
-      </w:pPr>
     </w:p>
     <w:p>
       <w:pPr>
         <w:rPr>
           <w:ins w:id="42" w:author="Zhou, Wenduo" w:date="2016-04-04T11:07:00Z"/>
+        </w:rPr>
+      </w:pPr>
+    </w:p>
+    <w:p>
+      <w:pPr>
+        <w:rPr>
+          <w:ins w:id="43" w:author="Zhou, Wenduo" w:date="2016-04-04T11:07:00Z"/>
           <w:b/>
         </w:rPr>
       </w:pPr>
-      <w:ins w:id="43" w:author="Zhou, Wenduo" w:date="2016-04-04T11:07:00Z">
+      <w:ins w:id="44" w:author="Zhou, Wenduo" w:date="2016-04-04T11:07:00Z">
         <w:r>
           <w:rPr>
             <w:b/>
@@ -572,30 +574,30 @@
     <w:p>
       <w:pPr>
         <w:rPr>
-          <w:ins w:id="44" w:author="Zhou, Wenduo" w:date="2016-04-04T11:08:00Z"/>
+          <w:ins w:id="45" w:author="Zhou, Wenduo" w:date="2016-04-04T11:08:00Z"/>
         </w:rPr>
       </w:pPr>
-      <w:ins w:id="45" w:author="Zhou, Wenduo" w:date="2016-04-04T11:08:00Z">
+      <w:ins w:id="46" w:author="Zhou, Wenduo" w:date="2016-04-04T11:08:00Z">
         <w:r>
           <w:t>Steve King is on the short list and will be reached.</w:t>
         </w:r>
       </w:ins>
-    </w:p>
-    <w:p>
-      <w:pPr>
-        <w:rPr>
-          <w:ins w:id="46" w:author="Zhou, Wenduo" w:date="2016-04-04T11:08:00Z"/>
-        </w:rPr>
-      </w:pPr>
     </w:p>
     <w:p>
       <w:pPr>
         <w:rPr>
           <w:ins w:id="47" w:author="Zhou, Wenduo" w:date="2016-04-04T11:08:00Z"/>
+        </w:rPr>
+      </w:pPr>
+    </w:p>
+    <w:p>
+      <w:pPr>
+        <w:rPr>
+          <w:ins w:id="48" w:author="Zhou, Wenduo" w:date="2016-04-04T11:08:00Z"/>
           <w:b/>
         </w:rPr>
       </w:pPr>
-      <w:ins w:id="48" w:author="Zhou, Wenduo" w:date="2016-04-04T11:08:00Z">
+      <w:ins w:id="49" w:author="Zhou, Wenduo" w:date="2016-04-04T11:08:00Z">
         <w:r>
           <w:rPr>
             <w:b/>
@@ -613,10 +615,10 @@
     <w:p>
       <w:pPr>
         <w:rPr>
-          <w:ins w:id="49" w:author="Zhou, Wenduo" w:date="2016-04-04T11:15:00Z"/>
+          <w:ins w:id="50" w:author="Zhou, Wenduo" w:date="2016-04-04T11:15:00Z"/>
         </w:rPr>
       </w:pPr>
-      <w:ins w:id="50" w:author="Zhou, Wenduo" w:date="2016-04-04T11:08:00Z">
+      <w:ins w:id="51" w:author="Zhou, Wenduo" w:date="2016-04-04T11:08:00Z">
         <w:r>
           <w:t>It was</w:t>
         </w:r>
@@ -624,7 +626,7 @@
           <w:t xml:space="preserve"> discussed</w:t>
         </w:r>
       </w:ins>
-      <w:ins w:id="51" w:author="Zhou, Wenduo" w:date="2016-04-04T14:11:00Z">
+      <w:ins w:id="52" w:author="Zhou, Wenduo" w:date="2016-04-04T14:11:00Z">
         <w:r>
           <w:t>.  De</w:t>
         </w:r>
@@ -638,12 +640,12 @@
           <w:t>external review</w:t>
         </w:r>
       </w:ins>
-      <w:ins w:id="52" w:author="Zhou, Wenduo" w:date="2016-04-04T14:12:00Z">
+      <w:ins w:id="53" w:author="Zhou, Wenduo" w:date="2016-04-04T14:12:00Z">
         <w:r>
           <w:t>)</w:t>
         </w:r>
       </w:ins>
-      <w:ins w:id="53" w:author="Zhou, Wenduo" w:date="2016-04-04T11:08:00Z">
+      <w:ins w:id="54" w:author="Zhou, Wenduo" w:date="2016-04-04T11:08:00Z">
         <w:r>
           <w:t xml:space="preserve">. </w:t>
         </w:r>
@@ -652,18 +654,18 @@
     <w:p>
       <w:pPr>
         <w:rPr>
-          <w:ins w:id="54" w:author="Zhou, Wenduo" w:date="2016-04-04T13:51:00Z"/>
+          <w:ins w:id="55" w:author="Zhou, Wenduo" w:date="2016-04-04T13:51:00Z"/>
         </w:rPr>
       </w:pPr>
     </w:p>
     <w:p>
       <w:pPr>
         <w:rPr>
-          <w:ins w:id="55" w:author="Zhou, Wenduo" w:date="2016-04-04T14:10:00Z"/>
+          <w:ins w:id="56" w:author="Zhou, Wenduo" w:date="2016-04-04T14:10:00Z"/>
           <w:b/>
         </w:rPr>
       </w:pPr>
-      <w:ins w:id="56" w:author="Zhou, Wenduo" w:date="2016-04-04T13:51:00Z">
+      <w:ins w:id="57" w:author="Zhou, Wenduo" w:date="2016-04-04T13:51:00Z">
         <w:r>
           <w:rPr>
             <w:b/>
@@ -675,10 +677,10 @@
     <w:p>
       <w:pPr>
         <w:rPr>
-          <w:ins w:id="57" w:author="Zhou, Wenduo" w:date="2016-04-04T14:12:00Z"/>
+          <w:ins w:id="58" w:author="Zhou, Wenduo" w:date="2016-04-04T14:12:00Z"/>
         </w:rPr>
       </w:pPr>
-      <w:ins w:id="58" w:author="Zhou, Wenduo" w:date="2016-04-04T14:10:00Z">
+      <w:ins w:id="59" w:author="Zhou, Wenduo" w:date="2016-04-04T14:10:00Z">
         <w:r>
           <w:t>This topic was discussed</w:t>
         </w:r>
@@ -686,7 +688,7 @@
           <w:t xml:space="preserve">. </w:t>
         </w:r>
       </w:ins>
-      <w:ins w:id="59" w:author="Zhou, Wenduo" w:date="2016-04-04T14:12:00Z">
+      <w:ins w:id="60" w:author="Zhou, Wenduo" w:date="2016-04-04T14:12:00Z">
         <w:r>
           <w:t xml:space="preserve"> Det</w:t>
         </w:r>
@@ -716,10 +718,10 @@
     <w:p>
       <w:pPr>
         <w:rPr>
-          <w:ins w:id="60" w:author="Zhou, Wenduo" w:date="2016-04-04T13:56:00Z"/>
+          <w:ins w:id="61" w:author="Zhou, Wenduo" w:date="2016-04-04T13:56:00Z"/>
         </w:rPr>
       </w:pPr>
-      <w:ins w:id="61" w:author="Zhou, Wenduo" w:date="2016-04-04T11:16:00Z">
+      <w:ins w:id="62" w:author="Zhou, Wenduo" w:date="2016-04-04T11:16:00Z">
         <w:r>
           <w:t>ND</w:t>
         </w:r>
@@ -733,17 +735,17 @@
           <w:t>ing 2016</w:t>
         </w:r>
       </w:ins>
-      <w:ins w:id="62" w:author="Zhou, Wenduo" w:date="2016-04-04T11:30:00Z">
+      <w:ins w:id="63" w:author="Zhou, Wenduo" w:date="2016-04-04T11:30:00Z">
         <w:r>
           <w:t xml:space="preserve">, which </w:t>
         </w:r>
       </w:ins>
-      <w:ins w:id="63" w:author="Zhou, Wenduo" w:date="2016-04-04T11:31:00Z">
+      <w:ins w:id="64" w:author="Zhou, Wenduo" w:date="2016-04-04T11:31:00Z">
         <w:r>
           <w:t>are</w:t>
         </w:r>
       </w:ins>
-      <w:ins w:id="64" w:author="Zhou, Wenduo" w:date="2016-04-04T11:30:00Z">
+      <w:ins w:id="65" w:author="Zhou, Wenduo" w:date="2016-04-04T11:30:00Z">
         <w:r>
           <w:t xml:space="preserve"> about</w:t>
         </w:r>
@@ -751,22 +753,22 @@
           <w:t xml:space="preserve"> </w:t>
         </w:r>
       </w:ins>
-      <w:ins w:id="65" w:author="Zhou, Wenduo" w:date="2016-04-04T11:16:00Z">
+      <w:ins w:id="66" w:author="Zhou, Wenduo" w:date="2016-04-04T11:16:00Z">
         <w:r>
           <w:t xml:space="preserve">the strategy aims as the </w:t>
         </w:r>
       </w:ins>
-      <w:ins w:id="66" w:author="Zhou, Wenduo" w:date="2016-04-04T11:29:00Z">
+      <w:ins w:id="67" w:author="Zhou, Wenduo" w:date="2016-04-04T11:29:00Z">
         <w:r>
           <w:t>5-year</w:t>
         </w:r>
       </w:ins>
-      <w:ins w:id="67" w:author="Zhou, Wenduo" w:date="2016-04-04T11:16:00Z">
+      <w:ins w:id="68" w:author="Zhou, Wenduo" w:date="2016-04-04T11:16:00Z">
         <w:r>
           <w:t xml:space="preserve"> strategy</w:t>
         </w:r>
       </w:ins>
-      <w:ins w:id="68" w:author="Zhou, Wenduo" w:date="2016-04-04T11:30:00Z">
+      <w:ins w:id="69" w:author="Zhou, Wenduo" w:date="2016-04-04T11:30:00Z">
         <w:r>
           <w:t xml:space="preserve">, </w:t>
         </w:r>
@@ -774,12 +776,12 @@
           <w:t>widespread aims</w:t>
         </w:r>
       </w:ins>
-      <w:ins w:id="69" w:author="Zhou, Wenduo" w:date="2016-04-04T11:31:00Z">
+      <w:ins w:id="70" w:author="Zhou, Wenduo" w:date="2016-04-04T11:31:00Z">
         <w:r>
           <w:t xml:space="preserve"> and tactical tasks</w:t>
         </w:r>
       </w:ins>
-      <w:ins w:id="70" w:author="Zhou, Wenduo" w:date="2016-04-04T11:16:00Z">
+      <w:ins w:id="71" w:author="Zhou, Wenduo" w:date="2016-04-04T11:16:00Z">
         <w:r>
           <w:t>.</w:t>
         </w:r>
@@ -787,13 +789,6 @@
           <w:t xml:space="preserve"> </w:t>
         </w:r>
       </w:ins>
-    </w:p>
-    <w:p>
-      <w:pPr>
-        <w:rPr>
-          <w:ins w:id="71" w:author="Zhou, Wenduo" w:date="2016-04-04T13:56:00Z"/>
-        </w:rPr>
-      </w:pPr>
     </w:p>
     <w:p>
       <w:pPr>
@@ -801,12 +796,19 @@
           <w:ins w:id="72" w:author="Zhou, Wenduo" w:date="2016-04-04T13:56:00Z"/>
         </w:rPr>
       </w:pPr>
-      <w:ins w:id="73" w:author="Zhou, Wenduo" w:date="2016-04-04T11:16:00Z">
+    </w:p>
+    <w:p>
+      <w:pPr>
+        <w:rPr>
+          <w:ins w:id="73" w:author="Zhou, Wenduo" w:date="2016-04-04T13:56:00Z"/>
+        </w:rPr>
+      </w:pPr>
+      <w:ins w:id="74" w:author="Zhou, Wenduo" w:date="2016-04-04T11:16:00Z">
         <w:r>
           <w:t xml:space="preserve">The document can be found at </w:t>
         </w:r>
       </w:ins>
-      <w:ins w:id="74" w:author="Zhou, Wenduo" w:date="2016-04-04T11:17:00Z">
+      <w:ins w:id="75" w:author="Zhou, Wenduo" w:date="2016-04-04T11:17:00Z">
         <w:r>
           <w:fldChar w:fldCharType="begin"/>
         </w:r>
@@ -842,29 +844,29 @@
     <w:p>
       <w:pPr>
         <w:rPr>
-          <w:ins w:id="75" w:author="Zhou, Wenduo" w:date="2016-04-04T13:56:00Z"/>
-        </w:rPr>
-      </w:pPr>
-    </w:p>
-    <w:p>
-      <w:pPr>
-        <w:rPr>
           <w:ins w:id="76" w:author="Zhou, Wenduo" w:date="2016-04-04T13:56:00Z"/>
         </w:rPr>
       </w:pPr>
-      <w:ins w:id="77" w:author="Zhou, Wenduo" w:date="2016-04-04T13:56:00Z">
+    </w:p>
+    <w:p>
+      <w:pPr>
+        <w:rPr>
+          <w:ins w:id="77" w:author="Zhou, Wenduo" w:date="2016-04-04T13:56:00Z"/>
+        </w:rPr>
+      </w:pPr>
+      <w:ins w:id="78" w:author="Zhou, Wenduo" w:date="2016-04-04T13:56:00Z">
         <w:r>
           <w:t>The full road map can be found at</w:t>
         </w:r>
       </w:ins>
     </w:p>
     <w:p>
-      <w:ins w:id="78" w:author="Zhou, Wenduo" w:date="2016-04-04T13:56:00Z">
+      <w:ins w:id="79" w:author="Zhou, Wenduo" w:date="2016-04-04T13:56:00Z">
         <w:r>
           <w:t>https://docs.google.com/spreadsheets/d/1vjZ-vQpwa4FehvVHEPo8IXFbI8T1JMzfAWQ0xOsUrqM/pubhtml#</w:t>
         </w:r>
       </w:ins>
-      <w:ins w:id="79" w:author="Zhou, Wenduo" w:date="2016-04-04T14:20:00Z">
+      <w:ins w:id="80" w:author="Zhou, Wenduo" w:date="2016-04-04T14:20:00Z">
         <w:r>
           <w:br/>
         </w:r>
@@ -879,12 +881,12 @@
       </w:r>
     </w:p>
     <w:p>
-      <w:ins w:id="80" w:author="Zhou, Wenduo" w:date="2016-03-28T13:43:00Z">
+      <w:ins w:id="81" w:author="Zhou, Wenduo" w:date="2016-03-28T13:43:00Z">
         <w:r>
           <w:t>There is no report from TSC.</w:t>
         </w:r>
       </w:ins>
-      <w:ins w:id="81" w:author="Zhou, Wenduo" w:date="2016-04-04T14:20:00Z">
+      <w:ins w:id="82" w:author="Zhou, Wenduo" w:date="2016-04-04T14:20:00Z">
         <w:r>
           <w:br/>
         </w:r>
@@ -904,10 +906,10 @@
           <w:tab w:val="left" w:pos="4760"/>
         </w:tabs>
         <w:rPr>
-          <w:ins w:id="82" w:author="Zhou, Wenduo" w:date="2016-04-04T14:20:00Z"/>
+          <w:ins w:id="83" w:author="Zhou, Wenduo" w:date="2016-04-04T14:20:00Z"/>
         </w:rPr>
       </w:pPr>
-      <w:ins w:id="83" w:author="Zhou, Wenduo" w:date="2016-03-28T13:44:00Z">
+      <w:ins w:id="84" w:author="Zhou, Wenduo" w:date="2016-03-28T13:44:00Z">
         <w:r>
           <w:t>No news from other facilities.</w:t>
         </w:r>
@@ -928,25 +930,25 @@
     <w:p>
       <w:pPr>
         <w:rPr>
-          <w:ins w:id="84" w:author="Zhou, Wenduo" w:date="2016-03-28T13:51:00Z"/>
+          <w:ins w:id="85" w:author="Zhou, Wenduo" w:date="2016-03-28T13:51:00Z"/>
         </w:rPr>
       </w:pPr>
-      <w:ins w:id="85" w:author="Perring, Toby (STFC,RAL,ISIS)" w:date="2016-02-23T11:40:00Z">
+      <w:ins w:id="86" w:author="Perring, Toby (STFC,RAL,ISIS)" w:date="2016-02-23T11:40:00Z">
         <w:r>
           <w:t>The</w:t>
         </w:r>
       </w:ins>
-      <w:ins w:id="86" w:author="Zhou, Wenduo" w:date="2016-03-28T13:51:00Z">
+      <w:ins w:id="87" w:author="Zhou, Wenduo" w:date="2016-03-28T13:51:00Z">
         <w:r>
           <w:t xml:space="preserve"> </w:t>
         </w:r>
       </w:ins>
-      <w:ins w:id="87" w:author="Zhou, Wenduo" w:date="2016-04-04T13:52:00Z">
+      <w:ins w:id="88" w:author="Zhou, Wenduo" w:date="2016-04-04T13:52:00Z">
         <w:r>
           <w:t>candidates for interim SSC chair were</w:t>
         </w:r>
       </w:ins>
-      <w:ins w:id="88" w:author="Zhou, Wenduo" w:date="2016-04-04T14:37:00Z">
+      <w:ins w:id="89" w:author="Zhou, Wenduo" w:date="2016-04-04T14:37:00Z">
         <w:r>
           <w:t xml:space="preserve"> proposed</w:t>
         </w:r>
@@ -957,7 +959,7 @@
           <w:t>and</w:t>
         </w:r>
       </w:ins>
-      <w:ins w:id="89" w:author="Zhou, Wenduo" w:date="2016-03-28T13:51:00Z">
+      <w:ins w:id="90" w:author="Zhou, Wenduo" w:date="2016-03-28T13:51:00Z">
         <w:r>
           <w:t xml:space="preserve"> discussed.  </w:t>
         </w:r>
@@ -965,37 +967,37 @@
           <w:t xml:space="preserve">Steve King will be reached as </w:t>
         </w:r>
       </w:ins>
-      <w:ins w:id="90" w:author="Zhou, Wenduo" w:date="2016-04-04T14:36:00Z">
+      <w:ins w:id="91" w:author="Zhou, Wenduo" w:date="2016-04-04T14:36:00Z">
         <w:r>
           <w:t>being</w:t>
         </w:r>
       </w:ins>
-      <w:ins w:id="91" w:author="Zhou, Wenduo" w:date="2016-03-28T13:51:00Z">
+      <w:ins w:id="92" w:author="Zhou, Wenduo" w:date="2016-03-28T13:51:00Z">
         <w:r>
           <w:t xml:space="preserve"> nominated.  TP</w:t>
         </w:r>
       </w:ins>
-      <w:ins w:id="92" w:author="Zhou, Wenduo" w:date="2016-04-04T14:37:00Z">
+      <w:ins w:id="93" w:author="Zhou, Wenduo" w:date="2016-04-04T14:37:00Z">
         <w:r>
           <w:t>roffen</w:t>
         </w:r>
       </w:ins>
-      <w:ins w:id="93" w:author="Zhou, Wenduo" w:date="2016-03-28T13:51:00Z">
+      <w:ins w:id="94" w:author="Zhou, Wenduo" w:date="2016-03-28T13:51:00Z">
         <w:r>
           <w:t xml:space="preserve"> suggested </w:t>
         </w:r>
       </w:ins>
-      <w:ins w:id="94" w:author="Zhou, Wenduo" w:date="2016-04-04T13:52:00Z">
+      <w:ins w:id="95" w:author="Zhou, Wenduo" w:date="2016-04-04T13:52:00Z">
         <w:r>
           <w:t>voting</w:t>
         </w:r>
       </w:ins>
-      <w:ins w:id="95" w:author="Zhou, Wenduo" w:date="2016-04-04T14:37:00Z">
+      <w:ins w:id="96" w:author="Zhou, Wenduo" w:date="2016-04-04T14:37:00Z">
         <w:r>
           <w:t xml:space="preserve"> later</w:t>
         </w:r>
       </w:ins>
-      <w:ins w:id="96" w:author="Zhou, Wenduo" w:date="2016-03-28T13:51:00Z">
+      <w:ins w:id="97" w:author="Zhou, Wenduo" w:date="2016-03-28T13:51:00Z">
         <w:r>
           <w:t xml:space="preserve"> by email. </w:t>
         </w:r>
@@ -1004,7 +1006,7 @@
     <w:p>
       <w:pPr>
         <w:rPr>
-          <w:ins w:id="97" w:author="Zhou, Wenduo" w:date="2016-03-28T13:51:00Z"/>
+          <w:ins w:id="98" w:author="Zhou, Wenduo" w:date="2016-03-28T13:51:00Z"/>
         </w:rPr>
       </w:pPr>
     </w:p>
@@ -1015,11 +1017,11 @@
         <w:autoSpaceDN w:val="0"/>
         <w:adjustRightInd w:val="0"/>
         <w:rPr>
-          <w:ins w:id="98" w:author="Zhou, Wenduo" w:date="2016-04-04T14:05:00Z"/>
+          <w:ins w:id="99" w:author="Zhou, Wenduo" w:date="2016-04-04T14:05:00Z"/>
           <w:rFonts w:cs="Helvetica Neue"/>
         </w:rPr>
       </w:pPr>
-      <w:ins w:id="99" w:author="Zhou, Wenduo" w:date="2016-04-04T14:05:00Z">
+      <w:ins w:id="100" w:author="Zhou, Wenduo" w:date="2016-04-04T14:05:00Z">
         <w:r>
           <w:rPr>
             <w:rFonts w:cs="Times New Roman"/>
@@ -1039,7 +1041,7 @@
       <w:pPr>
         <w:pStyle w:val="Heading1"/>
         <w:rPr>
-          <w:ins w:id="100" w:author="Zhou, Wenduo" w:date="2016-03-28T13:56:00Z"/>
+          <w:ins w:id="101" w:author="Zhou, Wenduo" w:date="2016-03-28T13:56:00Z"/>
         </w:rPr>
       </w:pPr>
       <w:r>
@@ -1050,41 +1052,39 @@
     <w:p>
       <w:pPr>
         <w:rPr>
-          <w:ins w:id="101" w:author="Zhou, Wenduo" w:date="2016-04-04T14:19:00Z"/>
+          <w:ins w:id="102" w:author="Zhou, Wenduo" w:date="2016-04-04T14:19:00Z"/>
         </w:rPr>
       </w:pPr>
-      <w:ins w:id="102" w:author="Zhou, Wenduo" w:date="2016-04-04T14:13:00Z">
+      <w:ins w:id="103" w:author="Zhou, Wenduo" w:date="2016-04-04T14:13:00Z">
         <w:r>
           <w:t xml:space="preserve">The review strategy was </w:t>
         </w:r>
       </w:ins>
-      <w:ins w:id="103" w:author="Zhou, Wenduo" w:date="2016-04-04T14:14:00Z">
+      <w:ins w:id="104" w:author="Zhou, Wenduo" w:date="2016-04-04T14:14:00Z">
         <w:r>
           <w:t>discussed</w:t>
         </w:r>
       </w:ins>
-      <w:ins w:id="104" w:author="Zhou, Wenduo" w:date="2016-04-04T14:13:00Z">
+      <w:ins w:id="105" w:author="Zhou, Wenduo" w:date="2016-04-04T14:13:00Z">
         <w:r>
           <w:t xml:space="preserve">.  </w:t>
         </w:r>
       </w:ins>
-      <w:ins w:id="105" w:author="Zhou, Wenduo" w:date="2016-04-04T14:14:00Z">
+      <w:ins w:id="106" w:author="Zhou, Wenduo" w:date="2016-04-04T14:14:00Z">
         <w:r>
           <w:t xml:space="preserve"> It is suggested that the review documents should be short, but be able to catch requirements for each individual facility.</w:t>
         </w:r>
       </w:ins>
-      <w:ins w:id="106" w:author="Zhou, Wenduo" w:date="2016-04-04T14:16:00Z">
+      <w:ins w:id="107" w:author="Zhou, Wenduo" w:date="2016-04-04T14:16:00Z">
         <w:r>
           <w:t xml:space="preserve"> It is also suggested that there </w:t>
         </w:r>
       </w:ins>
-      <w:ins w:id="107" w:author="Zhou, Wenduo" w:date="2016-04-04T14:38:00Z">
+      <w:ins w:id="108" w:author="Zhou, Wenduo" w:date="2016-04-04T14:38:00Z">
         <w:r>
           <w:t xml:space="preserve">could </w:t>
         </w:r>
       </w:ins>
-      <w:bookmarkStart w:id="108" w:name="_GoBack"/>
-      <w:bookmarkEnd w:id="108"/>
       <w:ins w:id="109" w:author="Zhou, Wenduo" w:date="2016-04-04T14:16:00Z">
         <w:r>
           <w:t>be a unified review</w:t>

</xml_diff>